<commit_message>
fix 表名的修改 erp -> srm
</commit_message>
<xml_diff>
--- a/yudao-module-srm/yudao-module-srm-biz/src/main/resources/purchase/order/外币采购合同_中文.docx
+++ b/yudao-module-srm/yudao-module-srm-biz/src/main/resources/purchase/order/外币采购合同_中文.docx
@@ -982,7 +982,13 @@
               <w:pStyle w:val="af1"/>
             </w:pPr>
             <w:r>
-              <w:t>[count]</w:t>
+              <w:t>[</w:t>
+            </w:r>
+            <w:r>
+              <w:t>qty</w:t>
+            </w:r>
+            <w:r>
+              <w:t>]</w:t>
             </w:r>
           </w:p>
         </w:tc>
@@ -4462,6 +4468,7 @@
   <w:style w:type="character" w:default="1" w:styleId="a1">
     <w:name w:val="Default Paragraph Font"/>
     <w:uiPriority w:val="1"/>
+    <w:semiHidden/>
     <w:unhideWhenUsed/>
   </w:style>
   <w:style w:type="table" w:default="1" w:styleId="a2">

</xml_diff>